<commit_message>
wbs added to project plan
</commit_message>
<xml_diff>
--- a/Project Plan.docx
+++ b/Project Plan.docx
@@ -94,7 +94,7 @@
             </w:rPr>
             <w:fldChar w:fldCharType="separate"/>
           </w:r>
-          <w:hyperlink w:anchor="_Toc46748287" w:history="1">
+          <w:hyperlink w:anchor="_Toc113011735" w:history="1">
             <w:r>
               <w:rPr>
                 <w:rStyle w:val="Hyperlink"/>
@@ -135,7 +135,7 @@
                 <w:noProof/>
                 <w:webHidden/>
               </w:rPr>
-              <w:instrText xml:space="preserve"> PAGEREF _Toc46748287 \h </w:instrText>
+              <w:instrText xml:space="preserve"> PAGEREF _Toc113011735 \h </w:instrText>
             </w:r>
             <w:r>
               <w:rPr>
@@ -178,7 +178,7 @@
               <w:lang w:eastAsia="en-AU"/>
             </w:rPr>
           </w:pPr>
-          <w:hyperlink w:anchor="_Toc46748288" w:history="1">
+          <w:hyperlink w:anchor="_Toc113011736" w:history="1">
             <w:r>
               <w:rPr>
                 <w:rStyle w:val="Hyperlink"/>
@@ -198,7 +198,7 @@
                 <w:rStyle w:val="Hyperlink"/>
                 <w:noProof/>
               </w:rPr>
-              <w:t>Problem Background</w:t>
+              <w:t>Background</w:t>
             </w:r>
             <w:r>
               <w:rPr>
@@ -219,7 +219,7 @@
                 <w:noProof/>
                 <w:webHidden/>
               </w:rPr>
-              <w:instrText xml:space="preserve"> PAGEREF _Toc46748288 \h </w:instrText>
+              <w:instrText xml:space="preserve"> PAGEREF _Toc113011736 \h </w:instrText>
             </w:r>
             <w:r>
               <w:rPr>
@@ -262,7 +262,7 @@
               <w:lang w:eastAsia="en-AU"/>
             </w:rPr>
           </w:pPr>
-          <w:hyperlink w:anchor="_Toc46748289" w:history="1">
+          <w:hyperlink w:anchor="_Toc113011737" w:history="1">
             <w:r>
               <w:rPr>
                 <w:rStyle w:val="Hyperlink"/>
@@ -303,7 +303,7 @@
                 <w:noProof/>
                 <w:webHidden/>
               </w:rPr>
-              <w:instrText xml:space="preserve"> PAGEREF _Toc46748289 \h </w:instrText>
+              <w:instrText xml:space="preserve"> PAGEREF _Toc113011737 \h </w:instrText>
             </w:r>
             <w:r>
               <w:rPr>
@@ -346,7 +346,7 @@
               <w:lang w:eastAsia="en-AU"/>
             </w:rPr>
           </w:pPr>
-          <w:hyperlink w:anchor="_Toc46748290" w:history="1">
+          <w:hyperlink w:anchor="_Toc113011738" w:history="1">
             <w:r>
               <w:rPr>
                 <w:rStyle w:val="Hyperlink"/>
@@ -387,7 +387,7 @@
                 <w:noProof/>
                 <w:webHidden/>
               </w:rPr>
-              <w:instrText xml:space="preserve"> PAGEREF _Toc46748290 \h </w:instrText>
+              <w:instrText xml:space="preserve"> PAGEREF _Toc113011738 \h </w:instrText>
             </w:r>
             <w:r>
               <w:rPr>
@@ -430,7 +430,7 @@
               <w:lang w:eastAsia="en-AU"/>
             </w:rPr>
           </w:pPr>
-          <w:hyperlink w:anchor="_Toc46748291" w:history="1">
+          <w:hyperlink w:anchor="_Toc113011739" w:history="1">
             <w:r>
               <w:rPr>
                 <w:rStyle w:val="Hyperlink"/>
@@ -471,7 +471,7 @@
                 <w:noProof/>
                 <w:webHidden/>
               </w:rPr>
-              <w:instrText xml:space="preserve"> PAGEREF _Toc46748291 \h </w:instrText>
+              <w:instrText xml:space="preserve"> PAGEREF _Toc113011739 \h </w:instrText>
             </w:r>
             <w:r>
               <w:rPr>
@@ -514,7 +514,7 @@
               <w:lang w:eastAsia="en-AU"/>
             </w:rPr>
           </w:pPr>
-          <w:hyperlink w:anchor="_Toc46748292" w:history="1">
+          <w:hyperlink w:anchor="_Toc113011740" w:history="1">
             <w:r>
               <w:rPr>
                 <w:rStyle w:val="Hyperlink"/>
@@ -555,7 +555,7 @@
                 <w:noProof/>
                 <w:webHidden/>
               </w:rPr>
-              <w:instrText xml:space="preserve"> PAGEREF _Toc46748292 \h </w:instrText>
+              <w:instrText xml:space="preserve"> PAGEREF _Toc113011740 \h </w:instrText>
             </w:r>
             <w:r>
               <w:rPr>
@@ -598,7 +598,7 @@
               <w:lang w:eastAsia="en-AU"/>
             </w:rPr>
           </w:pPr>
-          <w:hyperlink w:anchor="_Toc46748293" w:history="1">
+          <w:hyperlink w:anchor="_Toc113011741" w:history="1">
             <w:r>
               <w:rPr>
                 <w:rStyle w:val="Hyperlink"/>
@@ -639,7 +639,7 @@
                 <w:noProof/>
                 <w:webHidden/>
               </w:rPr>
-              <w:instrText xml:space="preserve"> PAGEREF _Toc46748293 \h </w:instrText>
+              <w:instrText xml:space="preserve"> PAGEREF _Toc113011741 \h </w:instrText>
             </w:r>
             <w:r>
               <w:rPr>
@@ -698,7 +698,7 @@
           <w:numId w:val="2"/>
         </w:numPr>
       </w:pPr>
-      <w:bookmarkStart w:id="0" w:name="_Toc46748287"/>
+      <w:bookmarkStart w:id="0" w:name="_Toc113011735"/>
       <w:r>
         <w:lastRenderedPageBreak/>
         <w:t>Introduction</w:t>
@@ -713,9 +713,11 @@
           <w:numId w:val="2"/>
         </w:numPr>
       </w:pPr>
+      <w:bookmarkStart w:id="1" w:name="_Toc113011736"/>
       <w:r>
         <w:t>Background</w:t>
       </w:r>
+      <w:bookmarkEnd w:id="1"/>
     </w:p>
     <w:p>
       <w:r>
@@ -730,18 +732,15 @@
           <w:numId w:val="2"/>
         </w:numPr>
       </w:pPr>
-      <w:bookmarkStart w:id="1" w:name="_Toc46748289"/>
+      <w:bookmarkStart w:id="2" w:name="_Toc113011737"/>
       <w:r>
         <w:t>Scope</w:t>
       </w:r>
-      <w:bookmarkEnd w:id="1"/>
+      <w:bookmarkEnd w:id="2"/>
     </w:p>
     <w:p>
       <w:r>
-        <w:t xml:space="preserve">This project is to create a python application which presents various data from Victoria State Accident </w:t>
-      </w:r>
-      <w:r>
-        <w:t>Dataset</w:t>
+        <w:t>This project is to create a python application which presents various data from Victoria State Accident Dataset</w:t>
       </w:r>
       <w:r>
         <w:t xml:space="preserve"> in an easily understood visual manner</w:t>
@@ -779,11 +778,11 @@
           <w:numId w:val="2"/>
         </w:numPr>
       </w:pPr>
-      <w:bookmarkStart w:id="2" w:name="_Toc46748290"/>
+      <w:bookmarkStart w:id="3" w:name="_Toc113011738"/>
       <w:r>
         <w:t>Document contents</w:t>
       </w:r>
-      <w:bookmarkEnd w:id="2"/>
+      <w:bookmarkEnd w:id="3"/>
     </w:p>
     <w:p>
       <w:r>
@@ -826,12 +825,12 @@
           <w:numId w:val="2"/>
         </w:numPr>
       </w:pPr>
-      <w:bookmarkStart w:id="3" w:name="_Toc46748291"/>
+      <w:bookmarkStart w:id="4" w:name="_Toc113011739"/>
       <w:r>
         <w:lastRenderedPageBreak/>
         <w:t>Work Breakdown Structure</w:t>
       </w:r>
-      <w:bookmarkEnd w:id="3"/>
+      <w:bookmarkEnd w:id="4"/>
     </w:p>
     <w:p/>
     <w:p>
@@ -885,7 +884,23 @@
           <w:i/>
           <w:color w:val="FF0000"/>
         </w:rPr>
-        <w:t>WBS’s are usually presented as some kind of hierarchical diagram</w:t>
+        <w:t xml:space="preserve">WBS’s are usually presented as </w:t>
+      </w:r>
+      <w:proofErr w:type="gramStart"/>
+      <w:r>
+        <w:rPr>
+          <w:i/>
+          <w:color w:val="FF0000"/>
+        </w:rPr>
+        <w:t>some kind of hierarchical</w:t>
+      </w:r>
+      <w:proofErr w:type="gramEnd"/>
+      <w:r>
+        <w:rPr>
+          <w:i/>
+          <w:color w:val="FF0000"/>
+        </w:rPr>
+        <w:t xml:space="preserve"> diagram</w:t>
       </w:r>
       <w:r>
         <w:rPr>
@@ -976,6 +991,44 @@
       </w:r>
     </w:p>
     <w:p>
+      <w:r>
+        <w:lastRenderedPageBreak/>
+        <w:drawing>
+          <wp:inline distT="0" distB="0" distL="0" distR="0" wp14:anchorId="5E525E0F" wp14:editId="65BBC637">
+            <wp:extent cx="5588000" cy="7900340"/>
+            <wp:effectExtent l="0" t="0" r="0" b="5715"/>
+            <wp:docPr id="1" name="Picture 1"/>
+            <wp:cNvGraphicFramePr>
+              <a:graphicFrameLocks xmlns:a="http://schemas.openxmlformats.org/drawingml/2006/main" noChangeAspect="1"/>
+            </wp:cNvGraphicFramePr>
+            <a:graphic xmlns:a="http://schemas.openxmlformats.org/drawingml/2006/main">
+              <a:graphicData uri="http://schemas.openxmlformats.org/drawingml/2006/picture">
+                <pic:pic xmlns:pic="http://schemas.openxmlformats.org/drawingml/2006/picture">
+                  <pic:nvPicPr>
+                    <pic:cNvPr id="1" name=""/>
+                    <pic:cNvPicPr/>
+                  </pic:nvPicPr>
+                  <pic:blipFill>
+                    <a:blip r:embed="rId6"/>
+                    <a:stretch>
+                      <a:fillRect/>
+                    </a:stretch>
+                  </pic:blipFill>
+                  <pic:spPr>
+                    <a:xfrm>
+                      <a:off x="0" y="0"/>
+                      <a:ext cx="5591459" cy="7905230"/>
+                    </a:xfrm>
+                    <a:prstGeom prst="rect">
+                      <a:avLst/>
+                    </a:prstGeom>
+                  </pic:spPr>
+                </pic:pic>
+              </a:graphicData>
+            </a:graphic>
+          </wp:inline>
+        </w:drawing>
+      </w:r>
       <w:r>
         <w:br w:type="page"/>
       </w:r>
@@ -988,7 +1041,7 @@
           <w:numId w:val="2"/>
         </w:numPr>
       </w:pPr>
-      <w:bookmarkStart w:id="4" w:name="_Toc46748292"/>
+      <w:bookmarkStart w:id="5" w:name="_Toc113011740"/>
       <w:r>
         <w:lastRenderedPageBreak/>
         <w:t>Activity Definition</w:t>
@@ -996,7 +1049,7 @@
       <w:r>
         <w:t xml:space="preserve"> &amp; Estimation</w:t>
       </w:r>
-      <w:bookmarkEnd w:id="4"/>
+      <w:bookmarkEnd w:id="5"/>
     </w:p>
     <w:p>
       <w:pPr>
@@ -1053,12 +1106,12 @@
           <w:numId w:val="2"/>
         </w:numPr>
       </w:pPr>
-      <w:bookmarkStart w:id="5" w:name="_Toc46748293"/>
+      <w:bookmarkStart w:id="6" w:name="_Toc113011741"/>
       <w:r>
         <w:lastRenderedPageBreak/>
         <w:t>Gantt Chart</w:t>
       </w:r>
-      <w:bookmarkEnd w:id="5"/>
+      <w:bookmarkEnd w:id="6"/>
     </w:p>
     <w:p>
       <w:pPr>

</xml_diff>

<commit_message>
SDD - System vision document in progress
</commit_message>
<xml_diff>
--- a/Project Plan.docx
+++ b/Project Plan.docx
@@ -16,6 +16,9 @@
       </w:pPr>
       <w:r>
         <w:t>Victorian Accident Analysis</w:t>
+      </w:r>
+      <w:r>
+        <w:t xml:space="preserve"> Project</w:t>
       </w:r>
     </w:p>
     <w:p>
@@ -1690,6 +1693,9 @@
     </w:p>
     <w:p>
       <w:r>
+        <w:rPr>
+          <w:noProof/>
+        </w:rPr>
         <w:drawing>
           <wp:inline distT="0" distB="0" distL="0" distR="0" wp14:anchorId="2E4EE0F1" wp14:editId="37CA916C">
             <wp:extent cx="5731510" cy="3089910"/>

</xml_diff>

<commit_message>
doc. updates - gantt stuff
</commit_message>
<xml_diff>
--- a/Project Plan.docx
+++ b/Project Plan.docx
@@ -796,23 +796,6 @@
       </w:r>
     </w:p>
     <w:p/>
-    <w:p>
-      <w:pPr>
-        <w:jc w:val="both"/>
-        <w:rPr>
-          <w:i/>
-          <w:color w:val="FF0000"/>
-        </w:rPr>
-      </w:pPr>
-      <w:r>
-        <w:rPr>
-          <w:i/>
-          <w:color w:val="FF0000"/>
-        </w:rPr>
-        <w:t xml:space="preserve">Include some background information about the problem, the scope and what this document will contain. </w:t>
-      </w:r>
-    </w:p>
-    <w:p/>
     <w:p/>
     <w:p/>
     <w:p>
@@ -835,141 +818,6 @@
       </w:r>
       <w:bookmarkEnd w:id="4"/>
     </w:p>
-    <w:p/>
-    <w:p>
-      <w:pPr>
-        <w:jc w:val="both"/>
-        <w:rPr>
-          <w:i/>
-          <w:color w:val="FF0000"/>
-        </w:rPr>
-      </w:pPr>
-      <w:r>
-        <w:rPr>
-          <w:i/>
-          <w:color w:val="FF0000"/>
-        </w:rPr>
-        <w:t xml:space="preserve">This section should include the work breakdown structure for the whole project. The elements from the WBS should </w:t>
-      </w:r>
-      <w:r>
-        <w:rPr>
-          <w:i/>
-          <w:color w:val="FF0000"/>
-        </w:rPr>
-        <w:t>be used to generate</w:t>
-      </w:r>
-      <w:r>
-        <w:rPr>
-          <w:i/>
-          <w:color w:val="FF0000"/>
-        </w:rPr>
-        <w:t xml:space="preserve"> your activity definition and those activities should then be scheduled in the Gantt Chart</w:t>
-      </w:r>
-      <w:r>
-        <w:rPr>
-          <w:i/>
-          <w:color w:val="FF0000"/>
-        </w:rPr>
-        <w:t>. Remember to consider ALL project activities – anything you do or will need to do should be included in the WBS</w:t>
-      </w:r>
-    </w:p>
-    <w:p>
-      <w:pPr>
-        <w:jc w:val="both"/>
-        <w:rPr>
-          <w:b/>
-          <w:i/>
-          <w:color w:val="FF0000"/>
-        </w:rPr>
-      </w:pPr>
-      <w:r>
-        <w:rPr>
-          <w:i/>
-          <w:color w:val="FF0000"/>
-        </w:rPr>
-        <w:t xml:space="preserve">WBS’s are usually presented as </w:t>
-      </w:r>
-      <w:proofErr w:type="gramStart"/>
-      <w:r>
-        <w:rPr>
-          <w:i/>
-          <w:color w:val="FF0000"/>
-        </w:rPr>
-        <w:t>some kind of hierarchical</w:t>
-      </w:r>
-      <w:proofErr w:type="gramEnd"/>
-      <w:r>
-        <w:rPr>
-          <w:i/>
-          <w:color w:val="FF0000"/>
-        </w:rPr>
-        <w:t xml:space="preserve"> diagram</w:t>
-      </w:r>
-      <w:r>
-        <w:rPr>
-          <w:i/>
-          <w:color w:val="FF0000"/>
-        </w:rPr>
-        <w:t>/chart etc</w:t>
-      </w:r>
-      <w:r>
-        <w:rPr>
-          <w:i/>
-          <w:color w:val="FF0000"/>
-        </w:rPr>
-        <w:t>.</w:t>
-      </w:r>
-      <w:r>
-        <w:rPr>
-          <w:i/>
-          <w:color w:val="FF0000"/>
-        </w:rPr>
-        <w:t xml:space="preserve"> The </w:t>
-      </w:r>
-      <w:r>
-        <w:rPr>
-          <w:i/>
-          <w:color w:val="FF0000"/>
-        </w:rPr>
-        <w:t>details</w:t>
-      </w:r>
-      <w:r>
-        <w:rPr>
-          <w:i/>
-          <w:color w:val="FF0000"/>
-        </w:rPr>
-        <w:t xml:space="preserve"> </w:t>
-      </w:r>
-      <w:r>
-        <w:rPr>
-          <w:i/>
-          <w:color w:val="FF0000"/>
-        </w:rPr>
-        <w:t>what is involved each work unit should be</w:t>
-      </w:r>
-      <w:r>
-        <w:rPr>
-          <w:i/>
-          <w:color w:val="FF0000"/>
-        </w:rPr>
-        <w:t xml:space="preserve"> provided in section 3:</w:t>
-      </w:r>
-      <w:r>
-        <w:rPr>
-          <w:i/>
-          <w:color w:val="FF0000"/>
-        </w:rPr>
-        <w:t xml:space="preserve"> </w:t>
-      </w:r>
-      <w:r>
-        <w:rPr>
-          <w:b/>
-          <w:i/>
-          <w:color w:val="FF0000"/>
-        </w:rPr>
-        <w:t>Activity Definition</w:t>
-      </w:r>
-    </w:p>
     <w:p>
       <w:pPr>
         <w:ind w:firstLine="432"/>
@@ -978,7 +826,6 @@
         <w:rPr>
           <w:noProof/>
         </w:rPr>
-        <w:lastRenderedPageBreak/>
         <w:drawing>
           <wp:inline distT="0" distB="0" distL="0" distR="0" wp14:anchorId="5E525E0F" wp14:editId="65BBC637">
             <wp:extent cx="5588000" cy="7900340"/>
@@ -1044,45 +891,6 @@
     </w:p>
     <w:p>
       <w:pPr>
-        <w:jc w:val="both"/>
-        <w:rPr>
-          <w:i/>
-          <w:color w:val="FF0000"/>
-        </w:rPr>
-      </w:pPr>
-      <w:r>
-        <w:rPr>
-          <w:i/>
-          <w:color w:val="FF0000"/>
-        </w:rPr>
-        <w:t>From your WBS, define the activities required for your project. You will revise this document and add more detail for part</w:t>
-      </w:r>
-      <w:r>
-        <w:rPr>
-          <w:i/>
-          <w:color w:val="FF0000"/>
-        </w:rPr>
-        <w:t xml:space="preserve"> B as you discover more about the project.</w:t>
-      </w:r>
-    </w:p>
-    <w:p>
-      <w:pPr>
-        <w:jc w:val="both"/>
-        <w:rPr>
-          <w:i/>
-          <w:color w:val="FF0000"/>
-        </w:rPr>
-      </w:pPr>
-      <w:r>
-        <w:rPr>
-          <w:i/>
-          <w:color w:val="FF0000"/>
-        </w:rPr>
-        <w:t>Each activity should be clearly identified by a number and should match up to your Gantt chart. You should provide some estimations for the time you think each activity will take. This should make it easy to prepare your Gantt chart.</w:t>
-      </w:r>
-    </w:p>
-    <w:p>
-      <w:pPr>
         <w:pStyle w:val="Heading2"/>
         <w:numPr>
           <w:ilvl w:val="0"/>
@@ -1288,46 +1096,46 @@
         <w:pStyle w:val="Heading2"/>
       </w:pPr>
       <w:r>
+        <w:tab/>
+      </w:r>
+      <w:r>
+        <w:tab/>
+        <w:t>2.1.1 System Vision Document</w:t>
+      </w:r>
+    </w:p>
+    <w:p>
+      <w:r>
+        <w:tab/>
+      </w:r>
+      <w:r>
+        <w:tab/>
+        <w:t>1 Day</w:t>
+      </w:r>
+    </w:p>
+    <w:p>
+      <w:pPr>
+        <w:ind w:left="1418" w:hanging="142"/>
+      </w:pPr>
+      <w:r>
+        <w:tab/>
+      </w:r>
+      <w:r>
+        <w:tab/>
+        <w:t xml:space="preserve">Background of the dataset, </w:t>
+      </w:r>
+      <w:r>
+        <w:t>overview of the software</w:t>
+      </w:r>
+      <w:r>
+        <w:t>, potential benefits of the software</w:t>
+      </w:r>
+    </w:p>
+    <w:p>
+      <w:pPr>
+        <w:pStyle w:val="Heading2"/>
+      </w:pPr>
+      <w:r>
         <w:lastRenderedPageBreak/>
-        <w:tab/>
-      </w:r>
-      <w:r>
-        <w:tab/>
-        <w:t>2.1.1 System Vision Document</w:t>
-      </w:r>
-    </w:p>
-    <w:p>
-      <w:r>
-        <w:tab/>
-      </w:r>
-      <w:r>
-        <w:tab/>
-        <w:t>1 Day</w:t>
-      </w:r>
-    </w:p>
-    <w:p>
-      <w:pPr>
-        <w:ind w:left="1418" w:hanging="142"/>
-      </w:pPr>
-      <w:r>
-        <w:tab/>
-      </w:r>
-      <w:r>
-        <w:tab/>
-        <w:t xml:space="preserve">Background of the dataset, </w:t>
-      </w:r>
-      <w:r>
-        <w:t>overview of the software</w:t>
-      </w:r>
-      <w:r>
-        <w:t>, potential benefits of the software</w:t>
-      </w:r>
-    </w:p>
-    <w:p>
-      <w:pPr>
-        <w:pStyle w:val="Heading2"/>
-      </w:pPr>
-      <w:r>
         <w:tab/>
       </w:r>
       <w:r>
@@ -1548,44 +1356,44 @@
         <w:pStyle w:val="Heading2"/>
       </w:pPr>
       <w:r>
+        <w:tab/>
+        <w:t>3.1.1 Functional Requirements</w:t>
+      </w:r>
+    </w:p>
+    <w:p>
+      <w:r>
+        <w:tab/>
+        <w:t>11 Days</w:t>
+      </w:r>
+    </w:p>
+    <w:p>
+      <w:r>
+        <w:tab/>
+        <w:t>Development of functional aspects of the product. Algorithms, functions</w:t>
+      </w:r>
+      <w:r>
+        <w:tab/>
+        <w:t xml:space="preserve"> etc</w:t>
+      </w:r>
+    </w:p>
+    <w:p>
+      <w:pPr>
+        <w:pStyle w:val="Heading2"/>
+      </w:pPr>
+      <w:r>
+        <w:tab/>
+        <w:t>3.1.2 Visual Requirements</w:t>
+      </w:r>
+    </w:p>
+    <w:p>
+      <w:r>
+        <w:tab/>
+        <w:t>4 Days</w:t>
+      </w:r>
+    </w:p>
+    <w:p>
+      <w:r>
         <w:lastRenderedPageBreak/>
-        <w:tab/>
-        <w:t>3.1.1 Functional Requirements</w:t>
-      </w:r>
-    </w:p>
-    <w:p>
-      <w:r>
-        <w:tab/>
-        <w:t>11 Days</w:t>
-      </w:r>
-    </w:p>
-    <w:p>
-      <w:r>
-        <w:tab/>
-        <w:t>Development of functional aspects of the product. Algorithms, functions</w:t>
-      </w:r>
-      <w:r>
-        <w:tab/>
-        <w:t xml:space="preserve"> etc</w:t>
-      </w:r>
-    </w:p>
-    <w:p>
-      <w:pPr>
-        <w:pStyle w:val="Heading2"/>
-      </w:pPr>
-      <w:r>
-        <w:tab/>
-        <w:t>3.1.2 Visual Requirements</w:t>
-      </w:r>
-    </w:p>
-    <w:p>
-      <w:r>
-        <w:tab/>
-        <w:t>4 Days</w:t>
-      </w:r>
-    </w:p>
-    <w:p>
-      <w:r>
         <w:tab/>
         <w:t>Implementation of visual interface, following wireframes/flowchart</w:t>
       </w:r>
@@ -1666,37 +1474,12 @@
       </w:pPr>
     </w:p>
     <w:p>
-      <w:pPr>
-        <w:rPr>
-          <w:i/>
-          <w:color w:val="FF0000"/>
-        </w:rPr>
-      </w:pPr>
-      <w:r>
-        <w:rPr>
-          <w:i/>
-          <w:color w:val="FF0000"/>
-        </w:rPr>
-        <w:t>This section should contain your Gantt chart. The items in the Gantt chart should match the activity definition from section 3.</w:t>
-      </w:r>
-      <w:r>
-        <w:rPr>
-          <w:i/>
-          <w:color w:val="FF0000"/>
-        </w:rPr>
-        <w:t xml:space="preserve"> You should also submit your Gantt chart file separately.</w:t>
-      </w:r>
-    </w:p>
-    <w:p>
-      <w:r>
-        <w:rPr>
-          <w:noProof/>
-        </w:rPr>
+      <w:r>
         <w:drawing>
-          <wp:inline distT="0" distB="0" distL="0" distR="0" wp14:anchorId="2E4EE0F1" wp14:editId="37CA916C">
-            <wp:extent cx="5731510" cy="3089910"/>
+          <wp:inline distT="0" distB="0" distL="0" distR="0" wp14:anchorId="4B4DCB67" wp14:editId="2628F52F">
+            <wp:extent cx="5731510" cy="3409950"/>
             <wp:effectExtent l="0" t="0" r="2540" b="0"/>
-            <wp:docPr id="2" name="Picture 2" descr="Chart&#10;&#10;Description automatically generated"/>
+            <wp:docPr id="3" name="Picture 3"/>
             <wp:cNvGraphicFramePr>
               <a:graphicFrameLocks xmlns:a="http://schemas.openxmlformats.org/drawingml/2006/main" noChangeAspect="1"/>
             </wp:cNvGraphicFramePr>
@@ -1704,7 +1487,7 @@
               <a:graphicData uri="http://schemas.openxmlformats.org/drawingml/2006/picture">
                 <pic:pic xmlns:pic="http://schemas.openxmlformats.org/drawingml/2006/picture">
                   <pic:nvPicPr>
-                    <pic:cNvPr id="2" name="Picture 2" descr="Chart&#10;&#10;Description automatically generated"/>
+                    <pic:cNvPr id="1" name=""/>
                     <pic:cNvPicPr/>
                   </pic:nvPicPr>
                   <pic:blipFill>
@@ -1716,7 +1499,7 @@
                   <pic:spPr>
                     <a:xfrm>
                       <a:off x="0" y="0"/>
-                      <a:ext cx="5731510" cy="3089910"/>
+                      <a:ext cx="5731510" cy="3409950"/>
                     </a:xfrm>
                     <a:prstGeom prst="rect">
                       <a:avLst/>

</xml_diff>